<commit_message>
last modifies at LE06
</commit_message>
<xml_diff>
--- a/LE06/LE06.docx
+++ b/LE06/LE06.docx
@@ -1,16 +1,46 @@
 
 <file path=word/document.xml><?xml version="1.0" encoding="utf-8"?>
-<w:document xmlns:wpc="http://schemas.microsoft.com/office/word/2010/wordprocessingCanvas" xmlns:cx="http://schemas.microsoft.com/office/drawing/2014/chartex" xmlns:cx1="http://schemas.microsoft.com/office/drawing/2015/9/8/chartex" xmlns:cx2="http://schemas.microsoft.com/office/drawing/2015/10/21/chartex" xmlns:cx3="http://schemas.microsoft.com/office/drawing/2016/5/9/chartex" xmlns:cx4="http://schemas.microsoft.com/office/drawing/2016/5/10/chartex" xmlns:cx5="http://schemas.microsoft.com/office/drawing/2016/5/11/chartex" xmlns:cx6="http://schemas.microsoft.com/office/drawing/2016/5/12/chartex" xmlns:cx7="http://schemas.microsoft.com/office/drawing/2016/5/13/chartex" xmlns:cx8="http://schemas.microsoft.com/office/drawing/2016/5/14/chartex" xmlns:mc="http://schemas.openxmlformats.org/markup-compatibility/2006" xmlns:aink="http://schemas.microsoft.com/office/drawing/2016/ink" xmlns:am3d="http://schemas.microsoft.com/office/drawing/2017/model3d" xmlns:o="urn:schemas-microsoft-com:office:office" xmlns:r="http://schemas.openxmlformats.org/officeDocument/2006/relationships" xmlns:m="http://schemas.openxmlformats.org/officeDocument/2006/math" xmlns:v="urn:schemas-microsoft-com:vml" xmlns:wp14="http://schemas.microsoft.com/office/word/2010/wordprocessingDrawing" xmlns:wp="http://schemas.openxmlformats.org/drawingml/2006/wordprocessingDrawing" xmlns:w10="urn:schemas-microsoft-com:office:word" xmlns:w="http://schemas.openxmlformats.org/wordprocessingml/2006/main" xmlns:w14="http://schemas.microsoft.com/office/word/2010/wordml" xmlns:w15="http://schemas.microsoft.com/office/word/2012/wordml" xmlns:w16cex="http://schemas.microsoft.com/office/word/2018/wordml/cex" xmlns:w16cid="http://schemas.microsoft.com/office/word/2016/wordml/cid" xmlns:w16="http://schemas.microsoft.com/office/word/2018/wordml" xmlns:w16se="http://schemas.microsoft.com/office/word/2015/wordml/symex" xmlns:wpg="http://schemas.microsoft.com/office/word/2010/wordprocessingGroup" xmlns:wpi="http://schemas.microsoft.com/office/word/2010/wordprocessingInk" xmlns:wne="http://schemas.microsoft.com/office/word/2006/wordml" xmlns:wps="http://schemas.microsoft.com/office/word/2010/wordprocessingShape" mc:Ignorable="w14 w15 w16se w16cid w16 w16cex wp14">
+<w:document xmlns:wpc="http://schemas.microsoft.com/office/word/2010/wordprocessingCanvas" xmlns:cx="http://schemas.microsoft.com/office/drawing/2014/chartex" xmlns:cx1="http://schemas.microsoft.com/office/drawing/2015/9/8/chartex" xmlns:cx2="http://schemas.microsoft.com/office/drawing/2015/10/21/chartex" xmlns:cx3="http://schemas.microsoft.com/office/drawing/2016/5/9/chartex" xmlns:cx4="http://schemas.microsoft.com/office/drawing/2016/5/10/chartex" xmlns:cx5="http://schemas.microsoft.com/office/drawing/2016/5/11/chartex" xmlns:cx6="http://schemas.microsoft.com/office/drawing/2016/5/12/chartex" xmlns:cx7="http://schemas.microsoft.com/office/drawing/2016/5/13/chartex" xmlns:cx8="http://schemas.microsoft.com/office/drawing/2016/5/14/chartex" xmlns:mc="http://schemas.openxmlformats.org/markup-compatibility/2006" xmlns:aink="http://schemas.microsoft.com/office/drawing/2016/ink" xmlns:am3d="http://schemas.microsoft.com/office/drawing/2017/model3d" xmlns:o="urn:schemas-microsoft-com:office:office" xmlns:r="http://schemas.openxmlformats.org/officeDocument/2006/relationships" xmlns:m="http://schemas.openxmlformats.org/officeDocument/2006/math" xmlns:v="urn:schemas-microsoft-com:vml" xmlns:wp14="http://schemas.microsoft.com/office/word/2010/wordprocessingDrawing" xmlns:wp="http://schemas.openxmlformats.org/drawingml/2006/wordprocessingDrawing" xmlns:w10="urn:schemas-microsoft-com:office:word" xmlns:w="http://schemas.openxmlformats.org/wordprocessingml/2006/main" xmlns:w14="http://schemas.microsoft.com/office/word/2010/wordml" xmlns:w15="http://schemas.microsoft.com/office/word/2012/wordml" xmlns:w16cid="http://schemas.microsoft.com/office/word/2016/wordml/cid" xmlns:w16se="http://schemas.microsoft.com/office/word/2015/wordml/symex" xmlns:wpg="http://schemas.microsoft.com/office/word/2010/wordprocessingGroup" xmlns:wpi="http://schemas.microsoft.com/office/word/2010/wordprocessingInk" xmlns:wne="http://schemas.microsoft.com/office/word/2006/wordml" xmlns:wps="http://schemas.microsoft.com/office/word/2010/wordprocessingShape" mc:Ignorable="w14 w15 w16se w16cid wp14">
   <w:body>
+    <w:p>
+      <w:pPr>
+        <w:pStyle w:val="berschrift3"/>
+      </w:pPr>
+      <w:bookmarkStart w:id="0" w:name="_v8j2i29yq49v" w:colFirst="0" w:colLast="0"/>
+      <w:bookmarkStart w:id="1" w:name="_GoBack"/>
+      <w:bookmarkEnd w:id="0"/>
+      <w:bookmarkEnd w:id="1"/>
+      <w:r>
+        <w:t>Anforderungen</w:t>
+      </w:r>
+    </w:p>
+    <w:p>
+      <w:r>
+        <w:t>Eine Anforderung ist eine Bedingung oder Fähigkeit, die von einem Benutzer (Person oder System) zur Lösung eines Problems oder zur Erreichung eines Ziels benötigt wird.</w:t>
+      </w:r>
+    </w:p>
+    <w:p/>
+    <w:p>
+      <w:r>
+        <w:t>Eine Anforderung ist eine Bedingung oder Fähigkeit, die ein System oder Teilsystem erfüllt oder besitzt, muss einen Vertrag, eine Norm, eine Spezifikation oder andere formell vorgegebene Dokumente erfüllen</w:t>
+      </w:r>
+    </w:p>
+    <w:p/>
     <w:p>
       <w:pPr>
         <w:numPr>
           <w:ilvl w:val="0"/>
           <w:numId w:val="1"/>
         </w:numPr>
-      </w:pPr>
-      <w:r>
-        <w:t>3 funktionale Anforderungen</w:t>
+        <w:rPr>
+          <w:b/>
+        </w:rPr>
+      </w:pPr>
+      <w:r>
+        <w:rPr>
+          <w:b/>
+        </w:rPr>
+        <w:t>Funktionale Anforderungen</w:t>
       </w:r>
     </w:p>
     <w:p>
@@ -26,13 +56,53 @@
         </w:numPr>
       </w:pPr>
       <w:r>
-        <w:t>Die Waren des Verkäufers sollten während eines Zeitraums versteigert oder durch einen Fixpreis sofort von einem Käufer gekauft werden können.</w:t>
-      </w:r>
-    </w:p>
-    <w:p>
-      <w:pPr>
-        <w:ind w:left="1440"/>
-      </w:pPr>
+        <w:t>Die Waren des Verkäufers sollten während eines Zeitraums versteigert oder durch einen Fixpreis sofort</w:t>
+      </w:r>
+      <w:r>
+        <w:rPr>
+          <w:b/>
+        </w:rPr>
+        <w:t xml:space="preserve"> </w:t>
+      </w:r>
+      <w:r>
+        <w:t xml:space="preserve">von einem Käufer gekauft werden können. </w:t>
+      </w:r>
+      <w:r>
+        <w:rPr>
+          <w:b/>
+        </w:rPr>
+        <w:t>Beim Sofortkauf</w:t>
+      </w:r>
+      <w:r>
+        <w:t xml:space="preserve"> kann wird der Verkäufer </w:t>
+      </w:r>
+      <w:r>
+        <w:rPr>
+          <w:b/>
+        </w:rPr>
+        <w:t>sofort informiert</w:t>
+      </w:r>
+      <w:r>
+        <w:t xml:space="preserve">. </w:t>
+      </w:r>
+      <w:r>
+        <w:rPr>
+          <w:b/>
+        </w:rPr>
+        <w:t>Bei der Versteigerung</w:t>
+      </w:r>
+      <w:r>
+        <w:t xml:space="preserve"> geht der </w:t>
+      </w:r>
+      <w:r>
+        <w:rPr>
+          <w:b/>
+        </w:rPr>
+        <w:t>Prozess über die Software</w:t>
+      </w:r>
+      <w:r>
+        <w:t>.</w:t>
+      </w:r>
     </w:p>
     <w:p>
       <w:pPr>
@@ -42,16 +112,35 @@
         </w:numPr>
       </w:pPr>
       <w:r>
-        <w:t>Die Software soll ein Tool haben mit welchem der Käufer eine Merkliste aus Artikeln erstellen kann, welche er auc</w:t>
-      </w:r>
-      <w:r>
-        <w:t xml:space="preserve">h mit Freunden und anderen Personen teilen kann. </w:t>
-      </w:r>
-    </w:p>
-    <w:p>
-      <w:pPr>
-        <w:ind w:left="1440"/>
-      </w:pPr>
+        <w:t xml:space="preserve">Die Software soll ein </w:t>
+      </w:r>
+      <w:r>
+        <w:rPr>
+          <w:b/>
+        </w:rPr>
+        <w:t>Tool</w:t>
+      </w:r>
+      <w:r>
+        <w:t xml:space="preserve"> haben mit welchem der Käufer eine </w:t>
+      </w:r>
+      <w:r>
+        <w:rPr>
+          <w:b/>
+        </w:rPr>
+        <w:t>Merkliste aus Artikeln erstellen</w:t>
+      </w:r>
+      <w:r>
+        <w:t xml:space="preserve"> kann, welche er auch mit </w:t>
+      </w:r>
+      <w:r>
+        <w:rPr>
+          <w:b/>
+        </w:rPr>
+        <w:t>Freunden und anderen Personen teilen</w:t>
+      </w:r>
+      <w:r>
+        <w:t xml:space="preserve"> kann. Dies sollte jederzeit abrufbar sein.</w:t>
+      </w:r>
     </w:p>
     <w:p>
       <w:pPr>
@@ -61,13 +150,63 @@
         </w:numPr>
       </w:pPr>
       <w:r>
-        <w:t xml:space="preserve">Eigene Einkäufe müssen </w:t>
-      </w:r>
-      <w:r>
-        <w:t>durch ein einfach zu handhabendes Tool</w:t>
-      </w:r>
-      <w:r>
-        <w:t xml:space="preserve"> mit eigenem Menü in der Software eingesehen werden können. </w:t>
+        <w:t xml:space="preserve">Eigene Einkäufe müssen durch ein </w:t>
+      </w:r>
+      <w:r>
+        <w:rPr>
+          <w:b/>
+        </w:rPr>
+        <w:t>einfach</w:t>
+      </w:r>
+      <w:r>
+        <w:t xml:space="preserve"> zu handhabendes </w:t>
+      </w:r>
+      <w:r>
+        <w:rPr>
+          <w:b/>
+        </w:rPr>
+        <w:t>Tool</w:t>
+      </w:r>
+      <w:r>
+        <w:t xml:space="preserve"> mit </w:t>
+      </w:r>
+      <w:r>
+        <w:rPr>
+          <w:b/>
+        </w:rPr>
+        <w:t>eigenem Menü</w:t>
+      </w:r>
+      <w:r>
+        <w:t xml:space="preserve"> in der Software eingesehen werden können. </w:t>
+      </w:r>
+    </w:p>
+    <w:p>
+      <w:pPr>
+        <w:numPr>
+          <w:ilvl w:val="1"/>
+          <w:numId w:val="1"/>
+        </w:numPr>
+      </w:pPr>
+      <w:r>
+        <w:t xml:space="preserve">Der Käufer und der Verkäufer sollten jederzeit in Kontakt bleiben, deshalb gibt es ein </w:t>
+      </w:r>
+      <w:r>
+        <w:rPr>
+          <w:b/>
+        </w:rPr>
+        <w:t>Chat Tool</w:t>
+      </w:r>
+      <w:r>
+        <w:t xml:space="preserve">, wo dies </w:t>
+      </w:r>
+      <w:r>
+        <w:rPr>
+          <w:b/>
+        </w:rPr>
+        <w:t>ermöglicht</w:t>
+      </w:r>
+      <w:r>
+        <w:t>.</w:t>
       </w:r>
     </w:p>
     <w:p>
@@ -81,9 +220,15 @@
           <w:ilvl w:val="0"/>
           <w:numId w:val="1"/>
         </w:numPr>
-      </w:pPr>
-      <w:r>
-        <w:t>3 nicht funktionale Qualitätsanforderungen</w:t>
+        <w:rPr>
+          <w:b/>
+        </w:rPr>
+      </w:pPr>
+      <w:r>
+        <w:rPr>
+          <w:b/>
+        </w:rPr>
+        <w:t>Qualitätsanforderungen</w:t>
       </w:r>
     </w:p>
     <w:p>
@@ -99,16 +244,26 @@
         </w:numPr>
       </w:pPr>
       <w:r>
-        <w:t>Es sollte ein möglichst schneller Verk</w:t>
-      </w:r>
-      <w:r>
-        <w:t>auf von Waren der Kunden und somit auch eine möglichst schnelle Lieferung gewährleistet sein.</w:t>
-      </w:r>
-    </w:p>
-    <w:p>
-      <w:pPr>
-        <w:ind w:left="1440"/>
-      </w:pPr>
+        <w:t xml:space="preserve">Es sollte ein </w:t>
+      </w:r>
+      <w:r>
+        <w:rPr>
+          <w:b/>
+        </w:rPr>
+        <w:t>möglichst schneller Verkauf von Waren</w:t>
+      </w:r>
+      <w:r>
+        <w:t xml:space="preserve"> der Kunden und somit auch eine </w:t>
+      </w:r>
+      <w:r>
+        <w:rPr>
+          <w:b/>
+        </w:rPr>
+        <w:t>möglichst schnelle Lieferung</w:t>
+      </w:r>
+      <w:r>
+        <w:t xml:space="preserve"> gewährleistet sein.</w:t>
+      </w:r>
     </w:p>
     <w:p>
       <w:pPr>
@@ -118,22 +273,26 @@
         </w:numPr>
       </w:pPr>
       <w:r>
-        <w:t xml:space="preserve">Die Merkliste sollte einfach zu handhaben sein und durch einen einfachen link geteilt werden können. Dieser sollte durch einen Copy </w:t>
-      </w:r>
-      <w:r>
-        <w:t>Botton</w:t>
-      </w:r>
-      <w:r>
-        <w:t xml:space="preserve"> oder den Seiten- link </w:t>
-      </w:r>
-      <w:r>
-        <w:t>aufrufbar sein.</w:t>
-      </w:r>
-    </w:p>
-    <w:p>
-      <w:pPr>
-        <w:ind w:left="1440"/>
-      </w:pPr>
+        <w:t xml:space="preserve">Es sollte ein Authentifizierungssystem geben, wo man sich ein </w:t>
+      </w:r>
+      <w:r>
+        <w:rPr>
+          <w:b/>
+        </w:rPr>
+        <w:t>persönliches Login</w:t>
+      </w:r>
+      <w:r>
+        <w:t xml:space="preserve"> erstellen kann, mit den </w:t>
+      </w:r>
+      <w:r>
+        <w:rPr>
+          <w:b/>
+        </w:rPr>
+        <w:t>persönlichen Daten</w:t>
+      </w:r>
+      <w:r>
+        <w:t>, wie Zahlungsmethoden oder Lieferadressen.</w:t>
+      </w:r>
     </w:p>
     <w:p>
       <w:pPr>
@@ -143,13 +302,90 @@
         </w:numPr>
       </w:pPr>
       <w:r>
-        <w:t xml:space="preserve">Da eine Voraussetzung die einfache </w:t>
-      </w:r>
-      <w:r>
-        <w:t>Handhabung</w:t>
-      </w:r>
-      <w:r>
-        <w:t xml:space="preserve"> ist, sollte man seine vergangenen Einkäufe einfach unter dem eigenen Profil untersuchen und auch verwalten können</w:t>
+        <w:t xml:space="preserve">Die </w:t>
+      </w:r>
+      <w:r>
+        <w:rPr>
+          <w:b/>
+        </w:rPr>
+        <w:t>Merkliste</w:t>
+      </w:r>
+      <w:r>
+        <w:t xml:space="preserve"> sollte </w:t>
+      </w:r>
+      <w:r>
+        <w:rPr>
+          <w:b/>
+        </w:rPr>
+        <w:t>einfach zu handhaben</w:t>
+      </w:r>
+      <w:r>
+        <w:t xml:space="preserve"> sein und durch einen </w:t>
+      </w:r>
+      <w:r>
+        <w:rPr>
+          <w:b/>
+        </w:rPr>
+        <w:t xml:space="preserve">einfachen link </w:t>
+      </w:r>
+      <w:r>
+        <w:t xml:space="preserve">geteilt werden können. Dieser sollte durch einen </w:t>
+      </w:r>
+      <w:r>
+        <w:rPr>
+          <w:b/>
+        </w:rPr>
+        <w:t>Copy Botton</w:t>
+      </w:r>
+      <w:r>
+        <w:t xml:space="preserve"> oder den </w:t>
+      </w:r>
+      <w:r>
+        <w:rPr>
+          <w:b/>
+        </w:rPr>
+        <w:t>Seiten- link</w:t>
+      </w:r>
+      <w:r>
+        <w:t xml:space="preserve"> aufrufbar sein.</w:t>
+      </w:r>
+    </w:p>
+    <w:p>
+      <w:pPr>
+        <w:numPr>
+          <w:ilvl w:val="1"/>
+          <w:numId w:val="1"/>
+        </w:numPr>
+      </w:pPr>
+      <w:r>
+        <w:t xml:space="preserve">Da eine Voraussetzung die einfache Handhabung ist, sollte man seine </w:t>
+      </w:r>
+      <w:r>
+        <w:rPr>
+          <w:b/>
+        </w:rPr>
+        <w:t>vergangenen Einkäufe</w:t>
+      </w:r>
+      <w:r>
+        <w:t xml:space="preserve"> einfach unter dem </w:t>
+      </w:r>
+      <w:r>
+        <w:rPr>
+          <w:b/>
+        </w:rPr>
+        <w:t xml:space="preserve">eigenen Profil untersuchen </w:t>
+      </w:r>
+      <w:r>
+        <w:t xml:space="preserve">und auch </w:t>
+      </w:r>
+      <w:r>
+        <w:rPr>
+          <w:b/>
+        </w:rPr>
+        <w:t>verwalten</w:t>
+      </w:r>
+      <w:r>
+        <w:t xml:space="preserve"> können</w:t>
       </w:r>
     </w:p>
     <w:p>
@@ -163,15 +399,15 @@
           <w:ilvl w:val="0"/>
           <w:numId w:val="1"/>
         </w:numPr>
-      </w:pPr>
-      <w:r>
-        <w:t xml:space="preserve">3 nicht funktionale </w:t>
-      </w:r>
-      <w:r>
-        <w:t>Anforderungen (</w:t>
-      </w:r>
-      <w:r>
-        <w:t xml:space="preserve">Randbedingungen) </w:t>
+        <w:rPr>
+          <w:b/>
+        </w:rPr>
+      </w:pPr>
+      <w:r>
+        <w:rPr>
+          <w:b/>
+        </w:rPr>
+        <w:t>Randbedingungen</w:t>
       </w:r>
     </w:p>
     <w:p>
@@ -187,16 +423,17 @@
         </w:numPr>
       </w:pPr>
       <w:r>
-        <w:t>Eine möglichst einfache H</w:t>
-      </w:r>
-      <w:r>
-        <w:t>andhabung der gesamten Software soll berücksichtigt werden.</w:t>
-      </w:r>
-    </w:p>
-    <w:p>
-      <w:pPr>
-        <w:ind w:left="1440"/>
-      </w:pPr>
+        <w:t xml:space="preserve">Eine möglichst </w:t>
+      </w:r>
+      <w:r>
+        <w:rPr>
+          <w:b/>
+        </w:rPr>
+        <w:t>einfache Handhabung</w:t>
+      </w:r>
+      <w:r>
+        <w:t xml:space="preserve"> der gesamten Software soll berücksichtigt werden.</w:t>
+      </w:r>
     </w:p>
     <w:p>
       <w:pPr>
@@ -206,13 +443,26 @@
         </w:numPr>
       </w:pPr>
       <w:r>
-        <w:t>Die Software soll so einfach und flexibel wie möglich sein, damit der Kunde effizient die Software individuell anpassen kann.</w:t>
-      </w:r>
-    </w:p>
-    <w:p>
-      <w:pPr>
-        <w:ind w:left="1440"/>
-      </w:pPr>
+        <w:t xml:space="preserve">Die Software soll so </w:t>
+      </w:r>
+      <w:r>
+        <w:rPr>
+          <w:b/>
+        </w:rPr>
+        <w:t>einfach und flexibel</w:t>
+      </w:r>
+      <w:r>
+        <w:t xml:space="preserve"> wie möglich sein, damit der </w:t>
+      </w:r>
+      <w:r>
+        <w:rPr>
+          <w:b/>
+        </w:rPr>
+        <w:t>Kunde effizient die Software individuell anpassen</w:t>
+      </w:r>
+      <w:r>
+        <w:t xml:space="preserve"> kann.</w:t>
+      </w:r>
     </w:p>
     <w:p>
       <w:pPr>
@@ -222,40 +472,62 @@
         </w:numPr>
       </w:pPr>
       <w:r>
+        <w:t xml:space="preserve">Es sollte eine </w:t>
+      </w:r>
+      <w:r>
+        <w:rPr>
+          <w:b/>
+        </w:rPr>
+        <w:t xml:space="preserve">international </w:t>
+      </w:r>
+      <w:r>
+        <w:t xml:space="preserve">Verständliche </w:t>
+      </w:r>
+      <w:r>
+        <w:rPr>
+          <w:b/>
+        </w:rPr>
+        <w:t xml:space="preserve">Dokumentation </w:t>
+      </w:r>
+      <w:r>
+        <w:t>erstellt werden.</w:t>
+      </w:r>
+    </w:p>
+    <w:p>
+      <w:pPr>
+        <w:numPr>
+          <w:ilvl w:val="1"/>
+          <w:numId w:val="1"/>
+        </w:numPr>
+      </w:pPr>
+      <w:r>
         <w:t xml:space="preserve">Die Software soll auf den </w:t>
       </w:r>
       <w:r>
-        <w:t>internationalen</w:t>
-      </w:r>
-      <w:r>
-        <w:t xml:space="preserve"> Markt kommen was </w:t>
+        <w:rPr>
+          <w:b/>
+        </w:rPr>
+        <w:t>internationalen Markt</w:t>
+      </w:r>
+      <w:r>
+        <w:t xml:space="preserve"> kommen was heißt, dass die Software auf nationale Kunden wie </w:t>
       </w:r>
       <w:proofErr w:type="spellStart"/>
-      <w:proofErr w:type="gramStart"/>
-      <w:r>
-        <w:t>heisst</w:t>
+      <w:r>
+        <w:rPr>
+          <w:b/>
+        </w:rPr>
+        <w:t>Twint</w:t>
       </w:r>
       <w:proofErr w:type="spellEnd"/>
-      <w:proofErr w:type="gramEnd"/>
-      <w:r>
-        <w:t xml:space="preserve"> da</w:t>
-      </w:r>
-      <w:r>
-        <w:t xml:space="preserve">ss die Software auf nationale Kunden wie </w:t>
-      </w:r>
-      <w:proofErr w:type="spellStart"/>
-      <w:r>
-        <w:t>Twint</w:t>
-      </w:r>
-      <w:proofErr w:type="spellEnd"/>
-      <w:r>
-        <w:t xml:space="preserve"> oder Swisscom </w:t>
-      </w:r>
-      <w:r>
-        <w:t>Mobile</w:t>
-      </w:r>
-      <w:r>
-        <w:t xml:space="preserve"> Payment verzichten muss.</w:t>
+      <w:r>
+        <w:rPr>
+          <w:b/>
+        </w:rPr>
+        <w:t xml:space="preserve"> oder Swisscom Mobile Payment verzichten</w:t>
+      </w:r>
+      <w:r>
+        <w:t xml:space="preserve"> muss.</w:t>
       </w:r>
     </w:p>
     <w:sectPr>
@@ -271,7 +543,7 @@
 </file>
 
 <file path=word/endnotes.xml><?xml version="1.0" encoding="utf-8"?>
-<w:endnotes xmlns:wpc="http://schemas.microsoft.com/office/word/2010/wordprocessingCanvas" xmlns:cx="http://schemas.microsoft.com/office/drawing/2014/chartex" xmlns:cx1="http://schemas.microsoft.com/office/drawing/2015/9/8/chartex" xmlns:cx2="http://schemas.microsoft.com/office/drawing/2015/10/21/chartex" xmlns:cx3="http://schemas.microsoft.com/office/drawing/2016/5/9/chartex" xmlns:cx4="http://schemas.microsoft.com/office/drawing/2016/5/10/chartex" xmlns:cx5="http://schemas.microsoft.com/office/drawing/2016/5/11/chartex" xmlns:cx6="http://schemas.microsoft.com/office/drawing/2016/5/12/chartex" xmlns:cx7="http://schemas.microsoft.com/office/drawing/2016/5/13/chartex" xmlns:cx8="http://schemas.microsoft.com/office/drawing/2016/5/14/chartex" xmlns:mc="http://schemas.openxmlformats.org/markup-compatibility/2006" xmlns:aink="http://schemas.microsoft.com/office/drawing/2016/ink" xmlns:am3d="http://schemas.microsoft.com/office/drawing/2017/model3d" xmlns:o="urn:schemas-microsoft-com:office:office" xmlns:r="http://schemas.openxmlformats.org/officeDocument/2006/relationships" xmlns:m="http://schemas.openxmlformats.org/officeDocument/2006/math" xmlns:v="urn:schemas-microsoft-com:vml" xmlns:wp14="http://schemas.microsoft.com/office/word/2010/wordprocessingDrawing" xmlns:wp="http://schemas.openxmlformats.org/drawingml/2006/wordprocessingDrawing" xmlns:w10="urn:schemas-microsoft-com:office:word" xmlns:w="http://schemas.openxmlformats.org/wordprocessingml/2006/main" xmlns:w14="http://schemas.microsoft.com/office/word/2010/wordml" xmlns:w15="http://schemas.microsoft.com/office/word/2012/wordml" xmlns:w16cex="http://schemas.microsoft.com/office/word/2018/wordml/cex" xmlns:w16cid="http://schemas.microsoft.com/office/word/2016/wordml/cid" xmlns:w16="http://schemas.microsoft.com/office/word/2018/wordml" xmlns:w16se="http://schemas.microsoft.com/office/word/2015/wordml/symex" xmlns:wpg="http://schemas.microsoft.com/office/word/2010/wordprocessingGroup" xmlns:wpi="http://schemas.microsoft.com/office/word/2010/wordprocessingInk" xmlns:wne="http://schemas.microsoft.com/office/word/2006/wordml" xmlns:wps="http://schemas.microsoft.com/office/word/2010/wordprocessingShape" mc:Ignorable="w14 w15 w16se w16cid w16 w16cex wp14">
+<w:endnotes xmlns:wpc="http://schemas.microsoft.com/office/word/2010/wordprocessingCanvas" xmlns:cx="http://schemas.microsoft.com/office/drawing/2014/chartex" xmlns:cx1="http://schemas.microsoft.com/office/drawing/2015/9/8/chartex" xmlns:cx2="http://schemas.microsoft.com/office/drawing/2015/10/21/chartex" xmlns:cx3="http://schemas.microsoft.com/office/drawing/2016/5/9/chartex" xmlns:cx4="http://schemas.microsoft.com/office/drawing/2016/5/10/chartex" xmlns:cx5="http://schemas.microsoft.com/office/drawing/2016/5/11/chartex" xmlns:cx6="http://schemas.microsoft.com/office/drawing/2016/5/12/chartex" xmlns:cx7="http://schemas.microsoft.com/office/drawing/2016/5/13/chartex" xmlns:cx8="http://schemas.microsoft.com/office/drawing/2016/5/14/chartex" xmlns:mc="http://schemas.openxmlformats.org/markup-compatibility/2006" xmlns:aink="http://schemas.microsoft.com/office/drawing/2016/ink" xmlns:am3d="http://schemas.microsoft.com/office/drawing/2017/model3d" xmlns:o="urn:schemas-microsoft-com:office:office" xmlns:r="http://schemas.openxmlformats.org/officeDocument/2006/relationships" xmlns:m="http://schemas.openxmlformats.org/officeDocument/2006/math" xmlns:v="urn:schemas-microsoft-com:vml" xmlns:wp14="http://schemas.microsoft.com/office/word/2010/wordprocessingDrawing" xmlns:wp="http://schemas.openxmlformats.org/drawingml/2006/wordprocessingDrawing" xmlns:w10="urn:schemas-microsoft-com:office:word" xmlns:w="http://schemas.openxmlformats.org/wordprocessingml/2006/main" xmlns:w14="http://schemas.microsoft.com/office/word/2010/wordml" xmlns:w15="http://schemas.microsoft.com/office/word/2012/wordml" xmlns:w16cid="http://schemas.microsoft.com/office/word/2016/wordml/cid" xmlns:w16se="http://schemas.microsoft.com/office/word/2015/wordml/symex" xmlns:wpg="http://schemas.microsoft.com/office/word/2010/wordprocessingGroup" xmlns:wpi="http://schemas.microsoft.com/office/word/2010/wordprocessingInk" xmlns:wne="http://schemas.microsoft.com/office/word/2006/wordml" xmlns:wps="http://schemas.microsoft.com/office/word/2010/wordprocessingShape" mc:Ignorable="w14 w15 w16se w16cid wp14">
   <w:endnote w:type="separator" w:id="-1">
     <w:p>
       <w:pPr>
@@ -296,7 +568,7 @@
 </file>
 
 <file path=word/footer1.xml><?xml version="1.0" encoding="utf-8"?>
-<w:ftr xmlns:wpc="http://schemas.microsoft.com/office/word/2010/wordprocessingCanvas" xmlns:cx="http://schemas.microsoft.com/office/drawing/2014/chartex" xmlns:cx1="http://schemas.microsoft.com/office/drawing/2015/9/8/chartex" xmlns:cx2="http://schemas.microsoft.com/office/drawing/2015/10/21/chartex" xmlns:cx3="http://schemas.microsoft.com/office/drawing/2016/5/9/chartex" xmlns:cx4="http://schemas.microsoft.com/office/drawing/2016/5/10/chartex" xmlns:cx5="http://schemas.microsoft.com/office/drawing/2016/5/11/chartex" xmlns:cx6="http://schemas.microsoft.com/office/drawing/2016/5/12/chartex" xmlns:cx7="http://schemas.microsoft.com/office/drawing/2016/5/13/chartex" xmlns:cx8="http://schemas.microsoft.com/office/drawing/2016/5/14/chartex" xmlns:mc="http://schemas.openxmlformats.org/markup-compatibility/2006" xmlns:aink="http://schemas.microsoft.com/office/drawing/2016/ink" xmlns:am3d="http://schemas.microsoft.com/office/drawing/2017/model3d" xmlns:o="urn:schemas-microsoft-com:office:office" xmlns:r="http://schemas.openxmlformats.org/officeDocument/2006/relationships" xmlns:m="http://schemas.openxmlformats.org/officeDocument/2006/math" xmlns:v="urn:schemas-microsoft-com:vml" xmlns:wp14="http://schemas.microsoft.com/office/word/2010/wordprocessingDrawing" xmlns:wp="http://schemas.openxmlformats.org/drawingml/2006/wordprocessingDrawing" xmlns:w10="urn:schemas-microsoft-com:office:word" xmlns:w="http://schemas.openxmlformats.org/wordprocessingml/2006/main" xmlns:w14="http://schemas.microsoft.com/office/word/2010/wordml" xmlns:w15="http://schemas.microsoft.com/office/word/2012/wordml" xmlns:w16cex="http://schemas.microsoft.com/office/word/2018/wordml/cex" xmlns:w16cid="http://schemas.microsoft.com/office/word/2016/wordml/cid" xmlns:w16="http://schemas.microsoft.com/office/word/2018/wordml" xmlns:w16se="http://schemas.microsoft.com/office/word/2015/wordml/symex" xmlns:wpg="http://schemas.microsoft.com/office/word/2010/wordprocessingGroup" xmlns:wpi="http://schemas.microsoft.com/office/word/2010/wordprocessingInk" xmlns:wne="http://schemas.microsoft.com/office/word/2006/wordml" xmlns:wps="http://schemas.microsoft.com/office/word/2010/wordprocessingShape" mc:Ignorable="w14 w15 w16se w16cid w16 w16cex wp14">
+<w:ftr xmlns:wpc="http://schemas.microsoft.com/office/word/2010/wordprocessingCanvas" xmlns:cx="http://schemas.microsoft.com/office/drawing/2014/chartex" xmlns:cx1="http://schemas.microsoft.com/office/drawing/2015/9/8/chartex" xmlns:cx2="http://schemas.microsoft.com/office/drawing/2015/10/21/chartex" xmlns:cx3="http://schemas.microsoft.com/office/drawing/2016/5/9/chartex" xmlns:cx4="http://schemas.microsoft.com/office/drawing/2016/5/10/chartex" xmlns:cx5="http://schemas.microsoft.com/office/drawing/2016/5/11/chartex" xmlns:cx6="http://schemas.microsoft.com/office/drawing/2016/5/12/chartex" xmlns:cx7="http://schemas.microsoft.com/office/drawing/2016/5/13/chartex" xmlns:cx8="http://schemas.microsoft.com/office/drawing/2016/5/14/chartex" xmlns:mc="http://schemas.openxmlformats.org/markup-compatibility/2006" xmlns:aink="http://schemas.microsoft.com/office/drawing/2016/ink" xmlns:am3d="http://schemas.microsoft.com/office/drawing/2017/model3d" xmlns:o="urn:schemas-microsoft-com:office:office" xmlns:r="http://schemas.openxmlformats.org/officeDocument/2006/relationships" xmlns:m="http://schemas.openxmlformats.org/officeDocument/2006/math" xmlns:v="urn:schemas-microsoft-com:vml" xmlns:wp14="http://schemas.microsoft.com/office/word/2010/wordprocessingDrawing" xmlns:wp="http://schemas.openxmlformats.org/drawingml/2006/wordprocessingDrawing" xmlns:w10="urn:schemas-microsoft-com:office:word" xmlns:w="http://schemas.openxmlformats.org/wordprocessingml/2006/main" xmlns:w14="http://schemas.microsoft.com/office/word/2010/wordml" xmlns:w15="http://schemas.microsoft.com/office/word/2012/wordml" xmlns:w16cid="http://schemas.microsoft.com/office/word/2016/wordml/cid" xmlns:w16se="http://schemas.microsoft.com/office/word/2015/wordml/symex" xmlns:wpg="http://schemas.microsoft.com/office/word/2010/wordprocessingGroup" xmlns:wpi="http://schemas.microsoft.com/office/word/2010/wordprocessingInk" xmlns:wne="http://schemas.microsoft.com/office/word/2006/wordml" xmlns:wps="http://schemas.microsoft.com/office/word/2010/wordprocessingShape" mc:Ignorable="w14 w15 w16se w16cid wp14">
   <w:p>
     <w:pPr>
       <w:pStyle w:val="Fuzeile"/>
@@ -309,11 +581,16 @@
       <w:t>Freitag, 27. März 2020</w:t>
     </w:r>
   </w:p>
+  <w:p>
+    <w:pPr>
+      <w:pStyle w:val="Fuzeile"/>
+    </w:pPr>
+  </w:p>
 </w:ftr>
 </file>
 
 <file path=word/footnotes.xml><?xml version="1.0" encoding="utf-8"?>
-<w:footnotes xmlns:wpc="http://schemas.microsoft.com/office/word/2010/wordprocessingCanvas" xmlns:cx="http://schemas.microsoft.com/office/drawing/2014/chartex" xmlns:cx1="http://schemas.microsoft.com/office/drawing/2015/9/8/chartex" xmlns:cx2="http://schemas.microsoft.com/office/drawing/2015/10/21/chartex" xmlns:cx3="http://schemas.microsoft.com/office/drawing/2016/5/9/chartex" xmlns:cx4="http://schemas.microsoft.com/office/drawing/2016/5/10/chartex" xmlns:cx5="http://schemas.microsoft.com/office/drawing/2016/5/11/chartex" xmlns:cx6="http://schemas.microsoft.com/office/drawing/2016/5/12/chartex" xmlns:cx7="http://schemas.microsoft.com/office/drawing/2016/5/13/chartex" xmlns:cx8="http://schemas.microsoft.com/office/drawing/2016/5/14/chartex" xmlns:mc="http://schemas.openxmlformats.org/markup-compatibility/2006" xmlns:aink="http://schemas.microsoft.com/office/drawing/2016/ink" xmlns:am3d="http://schemas.microsoft.com/office/drawing/2017/model3d" xmlns:o="urn:schemas-microsoft-com:office:office" xmlns:r="http://schemas.openxmlformats.org/officeDocument/2006/relationships" xmlns:m="http://schemas.openxmlformats.org/officeDocument/2006/math" xmlns:v="urn:schemas-microsoft-com:vml" xmlns:wp14="http://schemas.microsoft.com/office/word/2010/wordprocessingDrawing" xmlns:wp="http://schemas.openxmlformats.org/drawingml/2006/wordprocessingDrawing" xmlns:w10="urn:schemas-microsoft-com:office:word" xmlns:w="http://schemas.openxmlformats.org/wordprocessingml/2006/main" xmlns:w14="http://schemas.microsoft.com/office/word/2010/wordml" xmlns:w15="http://schemas.microsoft.com/office/word/2012/wordml" xmlns:w16cex="http://schemas.microsoft.com/office/word/2018/wordml/cex" xmlns:w16cid="http://schemas.microsoft.com/office/word/2016/wordml/cid" xmlns:w16="http://schemas.microsoft.com/office/word/2018/wordml" xmlns:w16se="http://schemas.microsoft.com/office/word/2015/wordml/symex" xmlns:wpg="http://schemas.microsoft.com/office/word/2010/wordprocessingGroup" xmlns:wpi="http://schemas.microsoft.com/office/word/2010/wordprocessingInk" xmlns:wne="http://schemas.microsoft.com/office/word/2006/wordml" xmlns:wps="http://schemas.microsoft.com/office/word/2010/wordprocessingShape" mc:Ignorable="w14 w15 w16se w16cid w16 w16cex wp14">
+<w:footnotes xmlns:wpc="http://schemas.microsoft.com/office/word/2010/wordprocessingCanvas" xmlns:cx="http://schemas.microsoft.com/office/drawing/2014/chartex" xmlns:cx1="http://schemas.microsoft.com/office/drawing/2015/9/8/chartex" xmlns:cx2="http://schemas.microsoft.com/office/drawing/2015/10/21/chartex" xmlns:cx3="http://schemas.microsoft.com/office/drawing/2016/5/9/chartex" xmlns:cx4="http://schemas.microsoft.com/office/drawing/2016/5/10/chartex" xmlns:cx5="http://schemas.microsoft.com/office/drawing/2016/5/11/chartex" xmlns:cx6="http://schemas.microsoft.com/office/drawing/2016/5/12/chartex" xmlns:cx7="http://schemas.microsoft.com/office/drawing/2016/5/13/chartex" xmlns:cx8="http://schemas.microsoft.com/office/drawing/2016/5/14/chartex" xmlns:mc="http://schemas.openxmlformats.org/markup-compatibility/2006" xmlns:aink="http://schemas.microsoft.com/office/drawing/2016/ink" xmlns:am3d="http://schemas.microsoft.com/office/drawing/2017/model3d" xmlns:o="urn:schemas-microsoft-com:office:office" xmlns:r="http://schemas.openxmlformats.org/officeDocument/2006/relationships" xmlns:m="http://schemas.openxmlformats.org/officeDocument/2006/math" xmlns:v="urn:schemas-microsoft-com:vml" xmlns:wp14="http://schemas.microsoft.com/office/word/2010/wordprocessingDrawing" xmlns:wp="http://schemas.openxmlformats.org/drawingml/2006/wordprocessingDrawing" xmlns:w10="urn:schemas-microsoft-com:office:word" xmlns:w="http://schemas.openxmlformats.org/wordprocessingml/2006/main" xmlns:w14="http://schemas.microsoft.com/office/word/2010/wordml" xmlns:w15="http://schemas.microsoft.com/office/word/2012/wordml" xmlns:w16cid="http://schemas.microsoft.com/office/word/2016/wordml/cid" xmlns:w16se="http://schemas.microsoft.com/office/word/2015/wordml/symex" xmlns:wpg="http://schemas.microsoft.com/office/word/2010/wordprocessingGroup" xmlns:wpi="http://schemas.microsoft.com/office/word/2010/wordprocessingInk" xmlns:wne="http://schemas.microsoft.com/office/word/2006/wordml" xmlns:wps="http://schemas.microsoft.com/office/word/2010/wordprocessingShape" mc:Ignorable="w14 w15 w16se w16cid wp14">
   <w:footnote w:type="separator" w:id="-1">
     <w:p>
       <w:pPr>
@@ -338,7 +615,7 @@
 </file>
 
 <file path=word/header1.xml><?xml version="1.0" encoding="utf-8"?>
-<w:hdr xmlns:wpc="http://schemas.microsoft.com/office/word/2010/wordprocessingCanvas" xmlns:cx="http://schemas.microsoft.com/office/drawing/2014/chartex" xmlns:cx1="http://schemas.microsoft.com/office/drawing/2015/9/8/chartex" xmlns:cx2="http://schemas.microsoft.com/office/drawing/2015/10/21/chartex" xmlns:cx3="http://schemas.microsoft.com/office/drawing/2016/5/9/chartex" xmlns:cx4="http://schemas.microsoft.com/office/drawing/2016/5/10/chartex" xmlns:cx5="http://schemas.microsoft.com/office/drawing/2016/5/11/chartex" xmlns:cx6="http://schemas.microsoft.com/office/drawing/2016/5/12/chartex" xmlns:cx7="http://schemas.microsoft.com/office/drawing/2016/5/13/chartex" xmlns:cx8="http://schemas.microsoft.com/office/drawing/2016/5/14/chartex" xmlns:mc="http://schemas.openxmlformats.org/markup-compatibility/2006" xmlns:aink="http://schemas.microsoft.com/office/drawing/2016/ink" xmlns:am3d="http://schemas.microsoft.com/office/drawing/2017/model3d" xmlns:o="urn:schemas-microsoft-com:office:office" xmlns:r="http://schemas.openxmlformats.org/officeDocument/2006/relationships" xmlns:m="http://schemas.openxmlformats.org/officeDocument/2006/math" xmlns:v="urn:schemas-microsoft-com:vml" xmlns:wp14="http://schemas.microsoft.com/office/word/2010/wordprocessingDrawing" xmlns:wp="http://schemas.openxmlformats.org/drawingml/2006/wordprocessingDrawing" xmlns:w10="urn:schemas-microsoft-com:office:word" xmlns:w="http://schemas.openxmlformats.org/wordprocessingml/2006/main" xmlns:w14="http://schemas.microsoft.com/office/word/2010/wordml" xmlns:w15="http://schemas.microsoft.com/office/word/2012/wordml" xmlns:w16cex="http://schemas.microsoft.com/office/word/2018/wordml/cex" xmlns:w16cid="http://schemas.microsoft.com/office/word/2016/wordml/cid" xmlns:w16="http://schemas.microsoft.com/office/word/2018/wordml" xmlns:w16se="http://schemas.microsoft.com/office/word/2015/wordml/symex" xmlns:wpg="http://schemas.microsoft.com/office/word/2010/wordprocessingGroup" xmlns:wpi="http://schemas.microsoft.com/office/word/2010/wordprocessingInk" xmlns:wne="http://schemas.microsoft.com/office/word/2006/wordml" xmlns:wps="http://schemas.microsoft.com/office/word/2010/wordprocessingShape" mc:Ignorable="w14 w15 w16se w16cid w16 w16cex wp14">
+<w:hdr xmlns:wpc="http://schemas.microsoft.com/office/word/2010/wordprocessingCanvas" xmlns:cx="http://schemas.microsoft.com/office/drawing/2014/chartex" xmlns:cx1="http://schemas.microsoft.com/office/drawing/2015/9/8/chartex" xmlns:cx2="http://schemas.microsoft.com/office/drawing/2015/10/21/chartex" xmlns:cx3="http://schemas.microsoft.com/office/drawing/2016/5/9/chartex" xmlns:cx4="http://schemas.microsoft.com/office/drawing/2016/5/10/chartex" xmlns:cx5="http://schemas.microsoft.com/office/drawing/2016/5/11/chartex" xmlns:cx6="http://schemas.microsoft.com/office/drawing/2016/5/12/chartex" xmlns:cx7="http://schemas.microsoft.com/office/drawing/2016/5/13/chartex" xmlns:cx8="http://schemas.microsoft.com/office/drawing/2016/5/14/chartex" xmlns:mc="http://schemas.openxmlformats.org/markup-compatibility/2006" xmlns:aink="http://schemas.microsoft.com/office/drawing/2016/ink" xmlns:am3d="http://schemas.microsoft.com/office/drawing/2017/model3d" xmlns:o="urn:schemas-microsoft-com:office:office" xmlns:r="http://schemas.openxmlformats.org/officeDocument/2006/relationships" xmlns:m="http://schemas.openxmlformats.org/officeDocument/2006/math" xmlns:v="urn:schemas-microsoft-com:vml" xmlns:wp14="http://schemas.microsoft.com/office/word/2010/wordprocessingDrawing" xmlns:wp="http://schemas.openxmlformats.org/drawingml/2006/wordprocessingDrawing" xmlns:w10="urn:schemas-microsoft-com:office:word" xmlns:w="http://schemas.openxmlformats.org/wordprocessingml/2006/main" xmlns:w14="http://schemas.microsoft.com/office/word/2010/wordml" xmlns:w15="http://schemas.microsoft.com/office/word/2012/wordml" xmlns:w16cid="http://schemas.microsoft.com/office/word/2016/wordml/cid" xmlns:w16se="http://schemas.microsoft.com/office/word/2015/wordml/symex" xmlns:wpg="http://schemas.microsoft.com/office/word/2010/wordprocessingGroup" xmlns:wpi="http://schemas.microsoft.com/office/word/2010/wordprocessingInk" xmlns:wne="http://schemas.microsoft.com/office/word/2006/wordml" xmlns:wps="http://schemas.microsoft.com/office/word/2010/wordprocessingShape" mc:Ignorable="w14 w15 w16se w16cid wp14">
   <w:p>
     <w:pPr>
       <w:pStyle w:val="Kopfzeile"/>
@@ -371,24 +648,19 @@
       <w:ptab w:relativeTo="margin" w:alignment="right" w:leader="none"/>
     </w:r>
     <w:r>
-      <w:t xml:space="preserve">Yves Maurer &amp; Samuel </w:t>
+      <w:t>Yves Maurer &amp; Samuel Sättler</w:t>
     </w:r>
-    <w:proofErr w:type="spellStart"/>
-    <w:r>
-      <w:t>Sättler</w:t>
-    </w:r>
-    <w:proofErr w:type="spellEnd"/>
   </w:p>
   <w:p/>
 </w:hdr>
 </file>
 
 <file path=word/numbering.xml><?xml version="1.0" encoding="utf-8"?>
-<w:numbering xmlns:wpc="http://schemas.microsoft.com/office/word/2010/wordprocessingCanvas" xmlns:cx="http://schemas.microsoft.com/office/drawing/2014/chartex" xmlns:cx1="http://schemas.microsoft.com/office/drawing/2015/9/8/chartex" xmlns:cx2="http://schemas.microsoft.com/office/drawing/2015/10/21/chartex" xmlns:cx3="http://schemas.microsoft.com/office/drawing/2016/5/9/chartex" xmlns:cx4="http://schemas.microsoft.com/office/drawing/2016/5/10/chartex" xmlns:cx5="http://schemas.microsoft.com/office/drawing/2016/5/11/chartex" xmlns:cx6="http://schemas.microsoft.com/office/drawing/2016/5/12/chartex" xmlns:cx7="http://schemas.microsoft.com/office/drawing/2016/5/13/chartex" xmlns:cx8="http://schemas.microsoft.com/office/drawing/2016/5/14/chartex" xmlns:mc="http://schemas.openxmlformats.org/markup-compatibility/2006" xmlns:aink="http://schemas.microsoft.com/office/drawing/2016/ink" xmlns:am3d="http://schemas.microsoft.com/office/drawing/2017/model3d" xmlns:o="urn:schemas-microsoft-com:office:office" xmlns:r="http://schemas.openxmlformats.org/officeDocument/2006/relationships" xmlns:m="http://schemas.openxmlformats.org/officeDocument/2006/math" xmlns:v="urn:schemas-microsoft-com:vml" xmlns:wp14="http://schemas.microsoft.com/office/word/2010/wordprocessingDrawing" xmlns:wp="http://schemas.openxmlformats.org/drawingml/2006/wordprocessingDrawing" xmlns:w10="urn:schemas-microsoft-com:office:word" xmlns:w="http://schemas.openxmlformats.org/wordprocessingml/2006/main" xmlns:w14="http://schemas.microsoft.com/office/word/2010/wordml" xmlns:w15="http://schemas.microsoft.com/office/word/2012/wordml" xmlns:w16cex="http://schemas.microsoft.com/office/word/2018/wordml/cex" xmlns:w16cid="http://schemas.microsoft.com/office/word/2016/wordml/cid" xmlns:w16="http://schemas.microsoft.com/office/word/2018/wordml" xmlns:w16se="http://schemas.microsoft.com/office/word/2015/wordml/symex" xmlns:wpg="http://schemas.microsoft.com/office/word/2010/wordprocessingGroup" xmlns:wpi="http://schemas.microsoft.com/office/word/2010/wordprocessingInk" xmlns:wne="http://schemas.microsoft.com/office/word/2006/wordml" xmlns:wps="http://schemas.microsoft.com/office/word/2010/wordprocessingShape" mc:Ignorable="w14 w15 w16se w16cid w16 w16cex wp14">
+<w:numbering xmlns:wpc="http://schemas.microsoft.com/office/word/2010/wordprocessingCanvas" xmlns:cx="http://schemas.microsoft.com/office/drawing/2014/chartex" xmlns:cx1="http://schemas.microsoft.com/office/drawing/2015/9/8/chartex" xmlns:cx2="http://schemas.microsoft.com/office/drawing/2015/10/21/chartex" xmlns:cx3="http://schemas.microsoft.com/office/drawing/2016/5/9/chartex" xmlns:cx4="http://schemas.microsoft.com/office/drawing/2016/5/10/chartex" xmlns:cx5="http://schemas.microsoft.com/office/drawing/2016/5/11/chartex" xmlns:cx6="http://schemas.microsoft.com/office/drawing/2016/5/12/chartex" xmlns:cx7="http://schemas.microsoft.com/office/drawing/2016/5/13/chartex" xmlns:cx8="http://schemas.microsoft.com/office/drawing/2016/5/14/chartex" xmlns:mc="http://schemas.openxmlformats.org/markup-compatibility/2006" xmlns:aink="http://schemas.microsoft.com/office/drawing/2016/ink" xmlns:am3d="http://schemas.microsoft.com/office/drawing/2017/model3d" xmlns:o="urn:schemas-microsoft-com:office:office" xmlns:r="http://schemas.openxmlformats.org/officeDocument/2006/relationships" xmlns:m="http://schemas.openxmlformats.org/officeDocument/2006/math" xmlns:v="urn:schemas-microsoft-com:vml" xmlns:wp14="http://schemas.microsoft.com/office/word/2010/wordprocessingDrawing" xmlns:wp="http://schemas.openxmlformats.org/drawingml/2006/wordprocessingDrawing" xmlns:w10="urn:schemas-microsoft-com:office:word" xmlns:w="http://schemas.openxmlformats.org/wordprocessingml/2006/main" xmlns:w14="http://schemas.microsoft.com/office/word/2010/wordml" xmlns:w15="http://schemas.microsoft.com/office/word/2012/wordml" xmlns:w16cid="http://schemas.microsoft.com/office/word/2016/wordml/cid" xmlns:w16se="http://schemas.microsoft.com/office/word/2015/wordml/symex" xmlns:wpg="http://schemas.microsoft.com/office/word/2010/wordprocessingGroup" xmlns:wpi="http://schemas.microsoft.com/office/word/2010/wordprocessingInk" xmlns:wne="http://schemas.microsoft.com/office/word/2006/wordml" xmlns:wps="http://schemas.microsoft.com/office/word/2010/wordprocessingShape" mc:Ignorable="w14 w15 w16se w16cid wp14">
   <w:abstractNum w:abstractNumId="0" w15:restartNumberingAfterBreak="0">
-    <w:nsid w:val="312B78FC"/>
+    <w:nsid w:val="7F4376A7"/>
     <w:multiLevelType w:val="multilevel"/>
-    <w:tmpl w:val="75662DD6"/>
+    <w:tmpl w:val="60F40354"/>
     <w:lvl w:ilvl="0">
       <w:start w:val="1"/>
       <w:numFmt w:val="decimal"/>
@@ -505,7 +777,7 @@
 </file>
 
 <file path=word/styles.xml><?xml version="1.0" encoding="utf-8"?>
-<w:styles xmlns:mc="http://schemas.openxmlformats.org/markup-compatibility/2006" xmlns:r="http://schemas.openxmlformats.org/officeDocument/2006/relationships" xmlns:w="http://schemas.openxmlformats.org/wordprocessingml/2006/main" xmlns:w14="http://schemas.microsoft.com/office/word/2010/wordml" xmlns:w15="http://schemas.microsoft.com/office/word/2012/wordml" xmlns:w16cex="http://schemas.microsoft.com/office/word/2018/wordml/cex" xmlns:w16cid="http://schemas.microsoft.com/office/word/2016/wordml/cid" xmlns:w16="http://schemas.microsoft.com/office/word/2018/wordml" xmlns:w16se="http://schemas.microsoft.com/office/word/2015/wordml/symex" mc:Ignorable="w14 w15 w16se w16cid w16 w16cex">
+<w:styles xmlns:mc="http://schemas.openxmlformats.org/markup-compatibility/2006" xmlns:r="http://schemas.openxmlformats.org/officeDocument/2006/relationships" xmlns:w="http://schemas.openxmlformats.org/wordprocessingml/2006/main" xmlns:w14="http://schemas.microsoft.com/office/word/2010/wordml" xmlns:w15="http://schemas.microsoft.com/office/word/2012/wordml" xmlns:w16cid="http://schemas.microsoft.com/office/word/2016/wordml/cid" xmlns:w16se="http://schemas.microsoft.com/office/word/2015/wordml/symex" mc:Ignorable="w14 w15 w16se w16cid">
   <w:docDefaults>
     <w:rPrDefault>
       <w:rPr>
@@ -925,7 +1197,6 @@
     <w:basedOn w:val="Standard"/>
     <w:next w:val="Standard"/>
     <w:uiPriority w:val="9"/>
-    <w:semiHidden/>
     <w:unhideWhenUsed/>
     <w:qFormat/>
     <w:pPr>
@@ -944,7 +1215,6 @@
     <w:basedOn w:val="Standard"/>
     <w:next w:val="Standard"/>
     <w:uiPriority w:val="9"/>
-    <w:semiHidden/>
     <w:unhideWhenUsed/>
     <w:qFormat/>
     <w:pPr>
@@ -1093,7 +1363,7 @@
     <w:link w:val="KopfzeileZchn"/>
     <w:uiPriority w:val="99"/>
     <w:unhideWhenUsed/>
-    <w:rsid w:val="00896664"/>
+    <w:rsid w:val="000248D5"/>
     <w:pPr>
       <w:tabs>
         <w:tab w:val="center" w:pos="4536"/>
@@ -1107,7 +1377,7 @@
     <w:basedOn w:val="Absatz-Standardschriftart"/>
     <w:link w:val="Kopfzeile"/>
     <w:uiPriority w:val="99"/>
-    <w:rsid w:val="00896664"/>
+    <w:rsid w:val="000248D5"/>
   </w:style>
   <w:style w:type="paragraph" w:styleId="Fuzeile">
     <w:name w:val="footer"/>
@@ -1115,7 +1385,7 @@
     <w:link w:val="FuzeileZchn"/>
     <w:uiPriority w:val="99"/>
     <w:unhideWhenUsed/>
-    <w:rsid w:val="00896664"/>
+    <w:rsid w:val="000248D5"/>
     <w:pPr>
       <w:tabs>
         <w:tab w:val="center" w:pos="4536"/>
@@ -1129,7 +1399,7 @@
     <w:basedOn w:val="Absatz-Standardschriftart"/>
     <w:link w:val="Fuzeile"/>
     <w:uiPriority w:val="99"/>
-    <w:rsid w:val="00896664"/>
+    <w:rsid w:val="000248D5"/>
   </w:style>
 </w:styles>
 </file>

</xml_diff>